<commit_message>
Edited Prompt 1 Pass/Fail/Error Table
</commit_message>
<xml_diff>
--- a/Version1PromptResultsTable.docx
+++ b/Version1PromptResultsTable.docx
@@ -5,6 +5,7 @@
     <w:tbl>
       <w:tblPr>
         <w:tblStyle w:val="TableGrid"/>
+        <w:tblpPr w:leftFromText="180" w:rightFromText="180" w:horzAnchor="margin" w:tblpY="585"/>
         <w:tblW w:w="9919" w:type="dxa"/>
         <w:tblLook w:val="04A0" w:firstRow="1" w:lastRow="0" w:firstColumn="1" w:lastColumn="0" w:noHBand="0" w:noVBand="1"/>
       </w:tblPr>
@@ -75,7 +76,21 @@
                 <w:b/>
                 <w:bCs/>
               </w:rPr>
-              <w:t>Llama3</w:t>
+              <w:t>Llama</w:t>
+            </w:r>
+            <w:r>
+              <w:rPr>
+                <w:b/>
+                <w:bCs/>
+              </w:rPr>
+              <w:t xml:space="preserve"> </w:t>
+            </w:r>
+            <w:r>
+              <w:rPr>
+                <w:b/>
+                <w:bCs/>
+              </w:rPr>
+              <w:t>3</w:t>
             </w:r>
           </w:p>
         </w:tc>
@@ -149,7 +164,7 @@
         </w:tc>
         <w:tc>
           <w:tcPr>
-            <w:tcW w:w="1372" w:type="dxa"/>
+            <w:tcW w:w="1374" w:type="dxa"/>
           </w:tcPr>
           <w:p>
             <w:pPr>
@@ -212,7 +227,7 @@
         </w:tc>
         <w:tc>
           <w:tcPr>
-            <w:tcW w:w="1359" w:type="dxa"/>
+            <w:tcW w:w="1360" w:type="dxa"/>
           </w:tcPr>
           <w:p>
             <w:pPr>
@@ -260,6 +275,9 @@
             <w:r>
               <w:t>5</w:t>
             </w:r>
+            <w:r>
+              <w:t xml:space="preserve"> / 11</w:t>
+            </w:r>
           </w:p>
         </w:tc>
         <w:tc>
@@ -273,11 +291,14 @@
             <w:r>
               <w:t>6</w:t>
             </w:r>
-          </w:p>
-        </w:tc>
-        <w:tc>
-          <w:tcPr>
-            <w:tcW w:w="1372" w:type="dxa"/>
+            <w:r>
+              <w:t xml:space="preserve"> / 11</w:t>
+            </w:r>
+          </w:p>
+        </w:tc>
+        <w:tc>
+          <w:tcPr>
+            <w:tcW w:w="1374" w:type="dxa"/>
           </w:tcPr>
           <w:p>
             <w:pPr>
@@ -286,6 +307,9 @@
             <w:r>
               <w:t>0</w:t>
             </w:r>
+            <w:r>
+              <w:t xml:space="preserve"> / 11</w:t>
+            </w:r>
           </w:p>
         </w:tc>
         <w:tc>
@@ -299,6 +323,9 @@
             <w:r>
               <w:t>0</w:t>
             </w:r>
+            <w:r>
+              <w:t xml:space="preserve"> / 11</w:t>
+            </w:r>
           </w:p>
         </w:tc>
         <w:tc>
@@ -312,11 +339,14 @@
             <w:r>
               <w:t>10</w:t>
             </w:r>
-          </w:p>
-        </w:tc>
-        <w:tc>
-          <w:tcPr>
-            <w:tcW w:w="1359" w:type="dxa"/>
+            <w:r>
+              <w:t xml:space="preserve"> / 11</w:t>
+            </w:r>
+          </w:p>
+        </w:tc>
+        <w:tc>
+          <w:tcPr>
+            <w:tcW w:w="1360" w:type="dxa"/>
           </w:tcPr>
           <w:p>
             <w:pPr>
@@ -324,6 +354,9 @@
             </w:pPr>
             <w:r>
               <w:t>1</w:t>
+            </w:r>
+            <w:r>
+              <w:t xml:space="preserve"> / 11</w:t>
             </w:r>
           </w:p>
         </w:tc>
@@ -356,6 +389,9 @@
             <w:r>
               <w:t>7</w:t>
             </w:r>
+            <w:r>
+              <w:t xml:space="preserve"> / 11</w:t>
+            </w:r>
           </w:p>
         </w:tc>
         <w:tc>
@@ -369,11 +405,14 @@
             <w:r>
               <w:t>4</w:t>
             </w:r>
-          </w:p>
-        </w:tc>
-        <w:tc>
-          <w:tcPr>
-            <w:tcW w:w="1372" w:type="dxa"/>
+            <w:r>
+              <w:t xml:space="preserve"> / 11</w:t>
+            </w:r>
+          </w:p>
+        </w:tc>
+        <w:tc>
+          <w:tcPr>
+            <w:tcW w:w="1374" w:type="dxa"/>
           </w:tcPr>
           <w:p>
             <w:pPr>
@@ -382,6 +421,9 @@
             <w:r>
               <w:t>0</w:t>
             </w:r>
+            <w:r>
+              <w:t xml:space="preserve"> / 11</w:t>
+            </w:r>
           </w:p>
         </w:tc>
         <w:tc>
@@ -395,6 +437,9 @@
             <w:r>
               <w:t>1</w:t>
             </w:r>
+            <w:r>
+              <w:t xml:space="preserve"> / 11</w:t>
+            </w:r>
           </w:p>
         </w:tc>
         <w:tc>
@@ -408,11 +453,14 @@
             <w:r>
               <w:t>10</w:t>
             </w:r>
-          </w:p>
-        </w:tc>
-        <w:tc>
-          <w:tcPr>
-            <w:tcW w:w="1359" w:type="dxa"/>
+            <w:r>
+              <w:t xml:space="preserve"> / 11</w:t>
+            </w:r>
+          </w:p>
+        </w:tc>
+        <w:tc>
+          <w:tcPr>
+            <w:tcW w:w="1360" w:type="dxa"/>
           </w:tcPr>
           <w:p>
             <w:pPr>
@@ -420,6 +468,9 @@
             </w:pPr>
             <w:r>
               <w:t>0</w:t>
+            </w:r>
+            <w:r>
+              <w:t xml:space="preserve"> / 11</w:t>
             </w:r>
           </w:p>
         </w:tc>
@@ -452,6 +503,9 @@
             <w:r>
               <w:t>11</w:t>
             </w:r>
+            <w:r>
+              <w:t xml:space="preserve"> / 11</w:t>
+            </w:r>
           </w:p>
         </w:tc>
         <w:tc>
@@ -465,11 +519,14 @@
             <w:r>
               <w:t>0</w:t>
             </w:r>
-          </w:p>
-        </w:tc>
-        <w:tc>
-          <w:tcPr>
-            <w:tcW w:w="1372" w:type="dxa"/>
+            <w:r>
+              <w:t xml:space="preserve"> / 11</w:t>
+            </w:r>
+          </w:p>
+        </w:tc>
+        <w:tc>
+          <w:tcPr>
+            <w:tcW w:w="1374" w:type="dxa"/>
           </w:tcPr>
           <w:p>
             <w:pPr>
@@ -478,6 +535,9 @@
             <w:r>
               <w:t>0</w:t>
             </w:r>
+            <w:r>
+              <w:t xml:space="preserve"> / 11</w:t>
+            </w:r>
           </w:p>
         </w:tc>
         <w:tc>
@@ -491,6 +551,9 @@
             <w:r>
               <w:t>9</w:t>
             </w:r>
+            <w:r>
+              <w:t xml:space="preserve"> / 11</w:t>
+            </w:r>
           </w:p>
         </w:tc>
         <w:tc>
@@ -504,11 +567,14 @@
             <w:r>
               <w:t>1</w:t>
             </w:r>
-          </w:p>
-        </w:tc>
-        <w:tc>
-          <w:tcPr>
-            <w:tcW w:w="1359" w:type="dxa"/>
+            <w:r>
+              <w:t xml:space="preserve"> / 11</w:t>
+            </w:r>
+          </w:p>
+        </w:tc>
+        <w:tc>
+          <w:tcPr>
+            <w:tcW w:w="1360" w:type="dxa"/>
           </w:tcPr>
           <w:p>
             <w:pPr>
@@ -516,6 +582,9 @@
             </w:pPr>
             <w:r>
               <w:t>1</w:t>
+            </w:r>
+            <w:r>
+              <w:t xml:space="preserve"> / 11</w:t>
             </w:r>
           </w:p>
         </w:tc>
@@ -548,6 +617,9 @@
             <w:r>
               <w:t>10</w:t>
             </w:r>
+            <w:r>
+              <w:t xml:space="preserve"> / 11</w:t>
+            </w:r>
           </w:p>
         </w:tc>
         <w:tc>
@@ -561,11 +633,14 @@
             <w:r>
               <w:t>1</w:t>
             </w:r>
-          </w:p>
-        </w:tc>
-        <w:tc>
-          <w:tcPr>
-            <w:tcW w:w="1372" w:type="dxa"/>
+            <w:r>
+              <w:t xml:space="preserve"> / 11</w:t>
+            </w:r>
+          </w:p>
+        </w:tc>
+        <w:tc>
+          <w:tcPr>
+            <w:tcW w:w="1374" w:type="dxa"/>
           </w:tcPr>
           <w:p>
             <w:pPr>
@@ -574,6 +649,9 @@
             <w:r>
               <w:t>0</w:t>
             </w:r>
+            <w:r>
+              <w:t xml:space="preserve"> / 11</w:t>
+            </w:r>
           </w:p>
         </w:tc>
         <w:tc>
@@ -587,6 +665,9 @@
             <w:r>
               <w:t>9</w:t>
             </w:r>
+            <w:r>
+              <w:t xml:space="preserve"> / 11</w:t>
+            </w:r>
           </w:p>
         </w:tc>
         <w:tc>
@@ -600,11 +681,14 @@
             <w:r>
               <w:t>2</w:t>
             </w:r>
-          </w:p>
-        </w:tc>
-        <w:tc>
-          <w:tcPr>
-            <w:tcW w:w="1359" w:type="dxa"/>
+            <w:r>
+              <w:t xml:space="preserve"> / 11</w:t>
+            </w:r>
+          </w:p>
+        </w:tc>
+        <w:tc>
+          <w:tcPr>
+            <w:tcW w:w="1360" w:type="dxa"/>
           </w:tcPr>
           <w:p>
             <w:pPr>
@@ -612,6 +696,9 @@
             </w:pPr>
             <w:r>
               <w:t>0</w:t>
+            </w:r>
+            <w:r>
+              <w:t xml:space="preserve"> / 11</w:t>
             </w:r>
           </w:p>
         </w:tc>
@@ -644,6 +731,9 @@
             <w:r>
               <w:t>0</w:t>
             </w:r>
+            <w:r>
+              <w:t xml:space="preserve"> / 11</w:t>
+            </w:r>
           </w:p>
         </w:tc>
         <w:tc>
@@ -657,11 +747,14 @@
             <w:r>
               <w:t>10</w:t>
             </w:r>
-          </w:p>
-        </w:tc>
-        <w:tc>
-          <w:tcPr>
-            <w:tcW w:w="1372" w:type="dxa"/>
+            <w:r>
+              <w:t xml:space="preserve"> / 11</w:t>
+            </w:r>
+          </w:p>
+        </w:tc>
+        <w:tc>
+          <w:tcPr>
+            <w:tcW w:w="1374" w:type="dxa"/>
           </w:tcPr>
           <w:p>
             <w:pPr>
@@ -670,6 +763,9 @@
             <w:r>
               <w:t>1</w:t>
             </w:r>
+            <w:r>
+              <w:t xml:space="preserve"> / 11</w:t>
+            </w:r>
           </w:p>
         </w:tc>
         <w:tc>
@@ -683,6 +779,9 @@
             <w:r>
               <w:t>0</w:t>
             </w:r>
+            <w:r>
+              <w:t xml:space="preserve"> / 11</w:t>
+            </w:r>
           </w:p>
         </w:tc>
         <w:tc>
@@ -696,11 +795,14 @@
             <w:r>
               <w:t>11</w:t>
             </w:r>
-          </w:p>
-        </w:tc>
-        <w:tc>
-          <w:tcPr>
-            <w:tcW w:w="1359" w:type="dxa"/>
+            <w:r>
+              <w:t xml:space="preserve"> / 11</w:t>
+            </w:r>
+          </w:p>
+        </w:tc>
+        <w:tc>
+          <w:tcPr>
+            <w:tcW w:w="1360" w:type="dxa"/>
           </w:tcPr>
           <w:p>
             <w:pPr>
@@ -708,6 +810,9 @@
             </w:pPr>
             <w:r>
               <w:t>0</w:t>
+            </w:r>
+            <w:r>
+              <w:t xml:space="preserve"> / 11</w:t>
             </w:r>
           </w:p>
         </w:tc>
@@ -740,6 +845,9 @@
             <w:r>
               <w:t>10</w:t>
             </w:r>
+            <w:r>
+              <w:t xml:space="preserve"> / 11</w:t>
+            </w:r>
           </w:p>
         </w:tc>
         <w:tc>
@@ -753,11 +861,14 @@
             <w:r>
               <w:t>1</w:t>
             </w:r>
-          </w:p>
-        </w:tc>
-        <w:tc>
-          <w:tcPr>
-            <w:tcW w:w="1372" w:type="dxa"/>
+            <w:r>
+              <w:t xml:space="preserve"> / 11</w:t>
+            </w:r>
+          </w:p>
+        </w:tc>
+        <w:tc>
+          <w:tcPr>
+            <w:tcW w:w="1374" w:type="dxa"/>
           </w:tcPr>
           <w:p>
             <w:pPr>
@@ -766,6 +877,9 @@
             <w:r>
               <w:t>0</w:t>
             </w:r>
+            <w:r>
+              <w:t xml:space="preserve"> / 11</w:t>
+            </w:r>
           </w:p>
         </w:tc>
         <w:tc>
@@ -779,6 +893,9 @@
             <w:r>
               <w:t>7</w:t>
             </w:r>
+            <w:r>
+              <w:t xml:space="preserve"> / 11</w:t>
+            </w:r>
           </w:p>
         </w:tc>
         <w:tc>
@@ -792,11 +909,14 @@
             <w:r>
               <w:t>4</w:t>
             </w:r>
-          </w:p>
-        </w:tc>
-        <w:tc>
-          <w:tcPr>
-            <w:tcW w:w="1359" w:type="dxa"/>
+            <w:r>
+              <w:t xml:space="preserve"> / 11</w:t>
+            </w:r>
+          </w:p>
+        </w:tc>
+        <w:tc>
+          <w:tcPr>
+            <w:tcW w:w="1360" w:type="dxa"/>
           </w:tcPr>
           <w:p>
             <w:pPr>
@@ -804,6 +924,9 @@
             </w:pPr>
             <w:r>
               <w:t>0</w:t>
+            </w:r>
+            <w:r>
+              <w:t xml:space="preserve"> / 11</w:t>
             </w:r>
           </w:p>
         </w:tc>
@@ -836,6 +959,9 @@
             <w:r>
               <w:t>9</w:t>
             </w:r>
+            <w:r>
+              <w:t xml:space="preserve"> / 11</w:t>
+            </w:r>
           </w:p>
         </w:tc>
         <w:tc>
@@ -849,11 +975,14 @@
             <w:r>
               <w:t>1</w:t>
             </w:r>
-          </w:p>
-        </w:tc>
-        <w:tc>
-          <w:tcPr>
-            <w:tcW w:w="1372" w:type="dxa"/>
+            <w:r>
+              <w:t xml:space="preserve"> / 11</w:t>
+            </w:r>
+          </w:p>
+        </w:tc>
+        <w:tc>
+          <w:tcPr>
+            <w:tcW w:w="1374" w:type="dxa"/>
           </w:tcPr>
           <w:p>
             <w:pPr>
@@ -862,6 +991,9 @@
             <w:r>
               <w:t>1</w:t>
             </w:r>
+            <w:r>
+              <w:t xml:space="preserve"> / 11</w:t>
+            </w:r>
           </w:p>
         </w:tc>
         <w:tc>
@@ -875,6 +1007,9 @@
             <w:r>
               <w:t>0</w:t>
             </w:r>
+            <w:r>
+              <w:t xml:space="preserve"> / 11</w:t>
+            </w:r>
           </w:p>
         </w:tc>
         <w:tc>
@@ -888,11 +1023,14 @@
             <w:r>
               <w:t>0</w:t>
             </w:r>
-          </w:p>
-        </w:tc>
-        <w:tc>
-          <w:tcPr>
-            <w:tcW w:w="1359" w:type="dxa"/>
+            <w:r>
+              <w:t xml:space="preserve"> / 11</w:t>
+            </w:r>
+          </w:p>
+        </w:tc>
+        <w:tc>
+          <w:tcPr>
+            <w:tcW w:w="1360" w:type="dxa"/>
           </w:tcPr>
           <w:p>
             <w:pPr>
@@ -900,6 +1038,9 @@
             </w:pPr>
             <w:r>
               <w:t>11</w:t>
+            </w:r>
+            <w:r>
+              <w:t xml:space="preserve"> / 11</w:t>
             </w:r>
           </w:p>
         </w:tc>
@@ -932,6 +1073,9 @@
             <w:r>
               <w:t>3</w:t>
             </w:r>
+            <w:r>
+              <w:t xml:space="preserve"> / 11</w:t>
+            </w:r>
           </w:p>
         </w:tc>
         <w:tc>
@@ -945,11 +1089,14 @@
             <w:r>
               <w:t>8</w:t>
             </w:r>
-          </w:p>
-        </w:tc>
-        <w:tc>
-          <w:tcPr>
-            <w:tcW w:w="1372" w:type="dxa"/>
+            <w:r>
+              <w:t xml:space="preserve"> / 11</w:t>
+            </w:r>
+          </w:p>
+        </w:tc>
+        <w:tc>
+          <w:tcPr>
+            <w:tcW w:w="1374" w:type="dxa"/>
           </w:tcPr>
           <w:p>
             <w:pPr>
@@ -958,6 +1105,9 @@
             <w:r>
               <w:t>0</w:t>
             </w:r>
+            <w:r>
+              <w:t xml:space="preserve"> / 11</w:t>
+            </w:r>
           </w:p>
         </w:tc>
         <w:tc>
@@ -971,6 +1121,9 @@
             <w:r>
               <w:t>0</w:t>
             </w:r>
+            <w:r>
+              <w:t xml:space="preserve"> / 11</w:t>
+            </w:r>
           </w:p>
         </w:tc>
         <w:tc>
@@ -984,11 +1137,14 @@
             <w:r>
               <w:t>10</w:t>
             </w:r>
-          </w:p>
-        </w:tc>
-        <w:tc>
-          <w:tcPr>
-            <w:tcW w:w="1359" w:type="dxa"/>
+            <w:r>
+              <w:t xml:space="preserve"> / 11</w:t>
+            </w:r>
+          </w:p>
+        </w:tc>
+        <w:tc>
+          <w:tcPr>
+            <w:tcW w:w="1360" w:type="dxa"/>
           </w:tcPr>
           <w:p>
             <w:pPr>
@@ -996,6 +1152,9 @@
             </w:pPr>
             <w:r>
               <w:t>1</w:t>
+            </w:r>
+            <w:r>
+              <w:t xml:space="preserve"> / 11</w:t>
             </w:r>
           </w:p>
         </w:tc>
@@ -1028,6 +1187,9 @@
             <w:r>
               <w:t>11</w:t>
             </w:r>
+            <w:r>
+              <w:t xml:space="preserve"> / 11</w:t>
+            </w:r>
           </w:p>
         </w:tc>
         <w:tc>
@@ -1041,11 +1203,14 @@
             <w:r>
               <w:t>0</w:t>
             </w:r>
-          </w:p>
-        </w:tc>
-        <w:tc>
-          <w:tcPr>
-            <w:tcW w:w="1372" w:type="dxa"/>
+            <w:r>
+              <w:t xml:space="preserve"> / 11</w:t>
+            </w:r>
+          </w:p>
+        </w:tc>
+        <w:tc>
+          <w:tcPr>
+            <w:tcW w:w="1374" w:type="dxa"/>
           </w:tcPr>
           <w:p>
             <w:pPr>
@@ -1054,6 +1219,9 @@
             <w:r>
               <w:t>0</w:t>
             </w:r>
+            <w:r>
+              <w:t xml:space="preserve"> / 11</w:t>
+            </w:r>
           </w:p>
         </w:tc>
         <w:tc>
@@ -1067,6 +1235,9 @@
             <w:r>
               <w:t>4</w:t>
             </w:r>
+            <w:r>
+              <w:t xml:space="preserve"> / 11</w:t>
+            </w:r>
           </w:p>
         </w:tc>
         <w:tc>
@@ -1080,11 +1251,14 @@
             <w:r>
               <w:t>7</w:t>
             </w:r>
-          </w:p>
-        </w:tc>
-        <w:tc>
-          <w:tcPr>
-            <w:tcW w:w="1359" w:type="dxa"/>
+            <w:r>
+              <w:t xml:space="preserve"> / 11</w:t>
+            </w:r>
+          </w:p>
+        </w:tc>
+        <w:tc>
+          <w:tcPr>
+            <w:tcW w:w="1360" w:type="dxa"/>
           </w:tcPr>
           <w:p>
             <w:pPr>
@@ -1092,6 +1266,9 @@
             </w:pPr>
             <w:r>
               <w:t>0</w:t>
+            </w:r>
+            <w:r>
+              <w:t xml:space="preserve"> / 11</w:t>
             </w:r>
           </w:p>
         </w:tc>
@@ -1124,6 +1301,9 @@
             <w:r>
               <w:t>11</w:t>
             </w:r>
+            <w:r>
+              <w:t xml:space="preserve"> / 11</w:t>
+            </w:r>
           </w:p>
         </w:tc>
         <w:tc>
@@ -1137,11 +1317,14 @@
             <w:r>
               <w:t>0</w:t>
             </w:r>
-          </w:p>
-        </w:tc>
-        <w:tc>
-          <w:tcPr>
-            <w:tcW w:w="1372" w:type="dxa"/>
+            <w:r>
+              <w:t xml:space="preserve"> / 11</w:t>
+            </w:r>
+          </w:p>
+        </w:tc>
+        <w:tc>
+          <w:tcPr>
+            <w:tcW w:w="1374" w:type="dxa"/>
           </w:tcPr>
           <w:p>
             <w:pPr>
@@ -1150,6 +1333,9 @@
             <w:r>
               <w:t>0</w:t>
             </w:r>
+            <w:r>
+              <w:t xml:space="preserve"> / 11</w:t>
+            </w:r>
           </w:p>
         </w:tc>
         <w:tc>
@@ -1163,6 +1349,9 @@
             <w:r>
               <w:t>11</w:t>
             </w:r>
+            <w:r>
+              <w:t xml:space="preserve"> / 11</w:t>
+            </w:r>
           </w:p>
         </w:tc>
         <w:tc>
@@ -1176,11 +1365,14 @@
             <w:r>
               <w:t>0</w:t>
             </w:r>
-          </w:p>
-        </w:tc>
-        <w:tc>
-          <w:tcPr>
-            <w:tcW w:w="1359" w:type="dxa"/>
+            <w:r>
+              <w:t xml:space="preserve"> / 11</w:t>
+            </w:r>
+          </w:p>
+        </w:tc>
+        <w:tc>
+          <w:tcPr>
+            <w:tcW w:w="1360" w:type="dxa"/>
           </w:tcPr>
           <w:p>
             <w:pPr>
@@ -1188,6 +1380,9 @@
             </w:pPr>
             <w:r>
               <w:t>0</w:t>
+            </w:r>
+            <w:r>
+              <w:t xml:space="preserve"> / 11</w:t>
             </w:r>
           </w:p>
         </w:tc>
@@ -1236,6 +1431,13 @@
               </w:rPr>
               <w:t>77</w:t>
             </w:r>
+            <w:r>
+              <w:rPr>
+                <w:b/>
+                <w:bCs/>
+              </w:rPr>
+              <w:t xml:space="preserve"> / 110</w:t>
+            </w:r>
           </w:p>
         </w:tc>
         <w:tc>
@@ -1257,11 +1459,18 @@
               </w:rPr>
               <w:t>31</w:t>
             </w:r>
-          </w:p>
-        </w:tc>
-        <w:tc>
-          <w:tcPr>
-            <w:tcW w:w="1372" w:type="dxa"/>
+            <w:r>
+              <w:rPr>
+                <w:b/>
+                <w:bCs/>
+              </w:rPr>
+              <w:t xml:space="preserve"> / 110</w:t>
+            </w:r>
+          </w:p>
+        </w:tc>
+        <w:tc>
+          <w:tcPr>
+            <w:tcW w:w="1374" w:type="dxa"/>
           </w:tcPr>
           <w:p>
             <w:pPr>
@@ -1278,6 +1487,13 @@
               </w:rPr>
               <w:t>2</w:t>
             </w:r>
+            <w:r>
+              <w:rPr>
+                <w:b/>
+                <w:bCs/>
+              </w:rPr>
+              <w:t xml:space="preserve"> / 110</w:t>
+            </w:r>
           </w:p>
         </w:tc>
         <w:tc>
@@ -1299,6 +1515,13 @@
               </w:rPr>
               <w:t>41</w:t>
             </w:r>
+            <w:r>
+              <w:rPr>
+                <w:b/>
+                <w:bCs/>
+              </w:rPr>
+              <w:t xml:space="preserve"> / 110</w:t>
+            </w:r>
           </w:p>
         </w:tc>
         <w:tc>
@@ -1320,11 +1543,18 @@
               </w:rPr>
               <w:t>55</w:t>
             </w:r>
-          </w:p>
-        </w:tc>
-        <w:tc>
-          <w:tcPr>
-            <w:tcW w:w="1359" w:type="dxa"/>
+            <w:r>
+              <w:rPr>
+                <w:b/>
+                <w:bCs/>
+              </w:rPr>
+              <w:t xml:space="preserve"> / 110</w:t>
+            </w:r>
+          </w:p>
+        </w:tc>
+        <w:tc>
+          <w:tcPr>
+            <w:tcW w:w="1360" w:type="dxa"/>
           </w:tcPr>
           <w:p>
             <w:pPr>
@@ -1340,12 +1570,48 @@
                 <w:bCs/>
               </w:rPr>
               <w:t>14</w:t>
+            </w:r>
+            <w:r>
+              <w:rPr>
+                <w:b/>
+                <w:bCs/>
+              </w:rPr>
+              <w:t xml:space="preserve"> / 110</w:t>
             </w:r>
           </w:p>
         </w:tc>
       </w:tr>
     </w:tbl>
-    <w:p/>
+    <w:p>
+      <w:pPr>
+        <w:jc w:val="center"/>
+        <w:rPr>
+          <w:b/>
+          <w:bCs/>
+        </w:rPr>
+      </w:pPr>
+      <w:r>
+        <w:rPr>
+          <w:b/>
+          <w:bCs/>
+        </w:rPr>
+        <w:t xml:space="preserve">Pass/Fail/Error Results for ChatGPT &amp; Llama 3 </w:t>
+      </w:r>
+      <w:r>
+        <w:rPr>
+          <w:b/>
+          <w:bCs/>
+        </w:rPr>
+        <w:t xml:space="preserve"> with Prompt 1</w:t>
+      </w:r>
+      <w:r>
+        <w:rPr>
+          <w:b/>
+          <w:bCs/>
+        </w:rPr>
+        <w:t xml:space="preserve">       </w:t>
+      </w:r>
+    </w:p>
     <w:sectPr>
       <w:pgSz w:w="12240" w:h="15840"/>
       <w:pgMar w:top="1440" w:right="1440" w:bottom="1440" w:left="1440" w:header="720" w:footer="720" w:gutter="0"/>

</xml_diff>